<commit_message>
Docs: Update final presentation and report documents
</commit_message>
<xml_diff>
--- a/docs/project-final-report.docx
+++ b/docs/project-final-report.docx
@@ -63,7 +63,7 @@
           <w:sz w:val="22"/>
           <w:szCs w:val="22"/>
         </w:rPr>
-        <w:br/>
+        <w:t xml:space="preserve">                                                                                                                                                  </w:t>
       </w:r>
       <w:r>
         <w:rPr>
@@ -164,7 +164,7 @@
           <w:sz w:val="22"/>
           <w:szCs w:val="22"/>
         </w:rPr>
-        <w:pict w14:anchorId="06C17D78">
+        <w:pict w14:anchorId="5557CA7E">
           <v:rect id="_x0000_i1027" alt="" style="width:468pt;height:.05pt;mso-width-percent:0;mso-height-percent:0;mso-width-percent:0;mso-height-percent:0" o:hralign="center" o:hrstd="t" o:hr="t"/>
         </w:pict>
       </w:r>
@@ -185,7 +185,21 @@
           <w:sz w:val="28"/>
           <w:szCs w:val="28"/>
         </w:rPr>
-        <w:t>1. Project Overview</w:t>
+        <w:t xml:space="preserve">1. Project </w:t>
+      </w:r>
+      <w:r>
+        <w:rPr>
+          <w:sz w:val="28"/>
+          <w:szCs w:val="28"/>
+        </w:rPr>
+        <w:t xml:space="preserve">Overview and </w:t>
+      </w:r>
+      <w:r>
+        <w:rPr>
+          <w:sz w:val="28"/>
+          <w:szCs w:val="28"/>
+        </w:rPr>
+        <w:t>Plan</w:t>
       </w:r>
     </w:p>
     <w:p>
@@ -632,38 +646,22 @@
           <w:sz w:val="22"/>
           <w:szCs w:val="22"/>
         </w:rPr>
-        <w:pict w14:anchorId="2E5029F3">
+        <w:pict w14:anchorId="7EEC1363">
           <v:rect id="_x0000_i1026" alt="" style="width:468pt;height:.05pt;mso-width-percent:0;mso-height-percent:0;mso-width-percent:0;mso-height-percent:0" o:hralign="center" o:hrstd="t" o:hr="t"/>
         </w:pict>
       </w:r>
     </w:p>
     <w:p>
       <w:pPr>
-        <w:pStyle w:val="Heading2"/>
-        <w:rPr>
-          <w:sz w:val="28"/>
-          <w:szCs w:val="28"/>
+        <w:pStyle w:val="FirstParagraph"/>
+        <w:rPr>
+          <w:sz w:val="22"/>
+          <w:szCs w:val="22"/>
         </w:rPr>
       </w:pPr>
       <w:bookmarkStart w:id="7" w:name="methodology"/>
       <w:bookmarkEnd w:id="4"/>
       <w:bookmarkEnd w:id="6"/>
-      <w:r>
-        <w:rPr>
-          <w:sz w:val="28"/>
-          <w:szCs w:val="28"/>
-        </w:rPr>
-        <w:t>2. Methodology</w:t>
-      </w:r>
-    </w:p>
-    <w:p>
-      <w:pPr>
-        <w:pStyle w:val="FirstParagraph"/>
-        <w:rPr>
-          <w:sz w:val="22"/>
-          <w:szCs w:val="22"/>
-        </w:rPr>
-      </w:pPr>
       <w:r>
         <w:rPr>
           <w:sz w:val="22"/>
@@ -1155,15 +1153,7 @@
                 <w:sz w:val="22"/>
                 <w:szCs w:val="22"/>
               </w:rPr>
-              <w:t xml:space="preserve">Docker containerization, Render.com </w:t>
-            </w:r>
-            <w:r>
-              <w:rPr>
-                <w:sz w:val="22"/>
-                <w:szCs w:val="22"/>
-              </w:rPr>
-              <w:lastRenderedPageBreak/>
-              <w:t>hosting</w:t>
+              <w:t>Docker containerization, Render.com hosting</w:t>
             </w:r>
           </w:p>
         </w:tc>
@@ -1186,7 +1176,6 @@
                 <w:sz w:val="22"/>
                 <w:szCs w:val="22"/>
               </w:rPr>
-              <w:lastRenderedPageBreak/>
               <w:t>Testing &amp; Documentation</w:t>
             </w:r>
           </w:p>
@@ -1250,6 +1239,7 @@
           <w:sz w:val="24"/>
           <w:szCs w:val="24"/>
         </w:rPr>
+        <w:lastRenderedPageBreak/>
         <w:t>Development Practices</w:t>
       </w:r>
     </w:p>
@@ -1352,8 +1342,9 @@
       <w:pPr>
         <w:pStyle w:val="Heading2"/>
         <w:rPr>
-          <w:sz w:val="28"/>
-          <w:szCs w:val="28"/>
+          <w:rFonts w:asciiTheme="minorHAnsi" w:hAnsiTheme="minorHAnsi"/>
+          <w:sz w:val="24"/>
+          <w:szCs w:val="24"/>
         </w:rPr>
       </w:pPr>
       <w:bookmarkStart w:id="10" w:name="data-collection-and-preprocessing"/>
@@ -1361,10 +1352,11 @@
       <w:bookmarkEnd w:id="9"/>
       <w:r>
         <w:rPr>
-          <w:sz w:val="28"/>
-          <w:szCs w:val="28"/>
-        </w:rPr>
-        <w:t>3. Data Collection and Preprocessing</w:t>
+          <w:rFonts w:asciiTheme="minorHAnsi" w:hAnsiTheme="minorHAnsi"/>
+          <w:sz w:val="24"/>
+          <w:szCs w:val="24"/>
+        </w:rPr>
+        <w:t>Data Collection and Preprocessing</w:t>
       </w:r>
     </w:p>
     <w:p>
@@ -1719,40 +1711,116 @@
           <w:sz w:val="28"/>
           <w:szCs w:val="28"/>
         </w:rPr>
-        <w:t>4. AI Tool Setup</w:t>
-      </w:r>
-    </w:p>
-    <w:p>
-      <w:pPr>
-        <w:pStyle w:val="FirstParagraph"/>
-        <w:rPr>
-          <w:sz w:val="22"/>
-          <w:szCs w:val="22"/>
-        </w:rPr>
-      </w:pPr>
-      <w:r>
-        <w:rPr>
-          <w:sz w:val="22"/>
-          <w:szCs w:val="22"/>
-        </w:rPr>
-        <w:t>Rather than training custom models, this project leverages large language models via API with carefully engineered prompts.</w:t>
-      </w:r>
-    </w:p>
-    <w:p>
-      <w:pPr>
-        <w:pStyle w:val="Heading3"/>
-        <w:rPr>
+        <w:t>2</w:t>
+      </w:r>
+      <w:r>
+        <w:rPr>
+          <w:sz w:val="28"/>
+          <w:szCs w:val="28"/>
+        </w:rPr>
+        <w:t>. AI Tool Setup</w:t>
+      </w:r>
+    </w:p>
+    <w:p>
+      <w:pPr>
+        <w:pStyle w:val="Heading2"/>
+        <w:rPr>
+          <w:rFonts w:asciiTheme="minorHAnsi" w:hAnsiTheme="minorHAnsi"/>
           <w:sz w:val="24"/>
           <w:szCs w:val="24"/>
         </w:rPr>
       </w:pPr>
-      <w:bookmarkStart w:id="14" w:name="model-selection"/>
-      <w:r>
-        <w:rPr>
+      <w:r>
+        <w:rPr>
+          <w:rFonts w:asciiTheme="minorHAnsi" w:hAnsiTheme="minorHAnsi"/>
           <w:sz w:val="24"/>
           <w:szCs w:val="24"/>
         </w:rPr>
+        <w:t>Development Environment</w:t>
+      </w:r>
+    </w:p>
+    <w:p>
+      <w:pPr>
+        <w:pStyle w:val="FirstParagraph"/>
+        <w:rPr>
+          <w:sz w:val="22"/>
+          <w:szCs w:val="22"/>
+        </w:rPr>
+      </w:pPr>
+      <w:r>
+        <w:rPr>
+          <w:sz w:val="22"/>
+          <w:szCs w:val="22"/>
+        </w:rPr>
+        <w:t>The development environment was built around PyCharm as the primary IDE, providing integrated terminal access, Git version control, and Python virtual environment management. Google's Gemini (Antigravity AI) assisted with code generation, debugging, and the WCAG accessibility audit. Docker containers</w:t>
+      </w:r>
+      <w:r>
+        <w:rPr>
+          <w:sz w:val="22"/>
+          <w:szCs w:val="22"/>
+        </w:rPr>
+        <w:t xml:space="preserve"> were used to</w:t>
+      </w:r>
+      <w:r>
+        <w:rPr>
+          <w:sz w:val="22"/>
+          <w:szCs w:val="22"/>
+        </w:rPr>
+        <w:t xml:space="preserve"> ensure consistency between development and production: separate Dockerfiles for frontend (Nginx-served React build) and backend (uvicorn-served FastAPI), orchestrated locally via `docker-compose.yml`. SQLite serves as the development database, with PostgreSQL configured for production deployment on Render.com.</w:t>
+      </w:r>
+    </w:p>
+    <w:p>
+      <w:pPr>
+        <w:pStyle w:val="Heading3"/>
+        <w:rPr>
+          <w:sz w:val="24"/>
+          <w:szCs w:val="24"/>
+        </w:rPr>
+      </w:pPr>
+      <w:bookmarkStart w:id="14" w:name="model-selection"/>
+      <w:r>
+        <w:rPr>
+          <w:sz w:val="24"/>
+          <w:szCs w:val="24"/>
+        </w:rPr>
         <w:t>Model Selection</w:t>
+      </w:r>
+    </w:p>
+    <w:p>
+      <w:pPr>
+        <w:pStyle w:val="FirstParagraph"/>
+        <w:rPr>
+          <w:sz w:val="22"/>
+          <w:szCs w:val="22"/>
+        </w:rPr>
+      </w:pPr>
+      <w:r>
+        <w:rPr>
+          <w:sz w:val="22"/>
+          <w:szCs w:val="22"/>
+        </w:rPr>
+        <w:t>For</w:t>
+      </w:r>
+      <w:r>
+        <w:rPr>
+          <w:sz w:val="22"/>
+          <w:szCs w:val="22"/>
+        </w:rPr>
+        <w:t xml:space="preserve"> processing incoming data in </w:t>
+      </w:r>
+      <w:r>
+        <w:rPr>
+          <w:sz w:val="22"/>
+          <w:szCs w:val="22"/>
+        </w:rPr>
+        <w:t>uploaded documents</w:t>
+      </w:r>
+      <w:r>
+        <w:rPr>
+          <w:sz w:val="22"/>
+          <w:szCs w:val="22"/>
+        </w:rPr>
+        <w:t>, this project leverages large language models via API with carefully engineered prompts.</w:t>
       </w:r>
     </w:p>
     <w:p>
@@ -1779,21 +1847,61 @@
         </w:rPr>
         <w:t xml:space="preserve"> Anthropic Claude Haiku 4.5</w:t>
       </w:r>
-    </w:p>
-    <w:p>
-      <w:pPr>
-        <w:pStyle w:val="BodyText"/>
-        <w:rPr>
-          <w:sz w:val="22"/>
-          <w:szCs w:val="22"/>
-        </w:rPr>
-      </w:pPr>
-      <w:r>
-        <w:rPr>
-          <w:sz w:val="22"/>
-          <w:szCs w:val="22"/>
-        </w:rPr>
-        <w:t xml:space="preserve">Initially prototyped with OpenAI GPT-3.5, but migrated to Claude due to: </w:t>
+      <w:r>
+        <w:rPr>
+          <w:sz w:val="22"/>
+          <w:szCs w:val="22"/>
+        </w:rPr>
+        <w:t xml:space="preserve">. </w:t>
+      </w:r>
+      <w:r>
+        <w:rPr>
+          <w:sz w:val="22"/>
+          <w:szCs w:val="22"/>
+        </w:rPr>
+        <w:t>Initially prototyped with OpenAI GPT-</w:t>
+      </w:r>
+      <w:r>
+        <w:rPr>
+          <w:sz w:val="22"/>
+          <w:szCs w:val="22"/>
+        </w:rPr>
+        <w:t>3.5 but</w:t>
+      </w:r>
+      <w:r>
+        <w:rPr>
+          <w:sz w:val="22"/>
+          <w:szCs w:val="22"/>
+        </w:rPr>
+        <w:t xml:space="preserve"> migrated to </w:t>
+      </w:r>
+      <w:r>
+        <w:rPr>
+          <w:sz w:val="22"/>
+          <w:szCs w:val="22"/>
+        </w:rPr>
+        <w:t>Haiku 4.5</w:t>
+      </w:r>
+      <w:r>
+        <w:rPr>
+          <w:sz w:val="22"/>
+          <w:szCs w:val="22"/>
+        </w:rPr>
+        <w:t xml:space="preserve"> </w:t>
+      </w:r>
+      <w:r>
+        <w:rPr>
+          <w:sz w:val="22"/>
+          <w:szCs w:val="22"/>
+        </w:rPr>
+        <w:t>due to</w:t>
+      </w:r>
+      <w:r>
+        <w:rPr>
+          <w:sz w:val="22"/>
+          <w:szCs w:val="22"/>
+        </w:rPr>
+        <w:t xml:space="preserve"> </w:t>
       </w:r>
       <w:r>
         <w:rPr>
@@ -1835,7 +1943,21 @@
           <w:sz w:val="22"/>
           <w:szCs w:val="22"/>
         </w:rPr>
-        <w:t xml:space="preserve">, </w:t>
+        <w:t>,</w:t>
+      </w:r>
+      <w:r>
+        <w:rPr>
+          <w:sz w:val="22"/>
+          <w:szCs w:val="22"/>
+        </w:rPr>
+        <w:t xml:space="preserve"> and</w:t>
+      </w:r>
+      <w:r>
+        <w:rPr>
+          <w:sz w:val="22"/>
+          <w:szCs w:val="22"/>
+        </w:rPr>
+        <w:t xml:space="preserve"> </w:t>
       </w:r>
       <w:r>
         <w:rPr>
@@ -1850,6 +1972,13 @@
           <w:szCs w:val="22"/>
         </w:rPr>
         <w:t>mproved cost efficiency at expected usage volumes</w:t>
+      </w:r>
+      <w:r>
+        <w:rPr>
+          <w:sz w:val="22"/>
+          <w:szCs w:val="22"/>
+        </w:rPr>
+        <w:t>.</w:t>
       </w:r>
     </w:p>
     <w:p>
@@ -2259,6 +2388,7 @@
           <w:sz w:val="24"/>
           <w:szCs w:val="24"/>
         </w:rPr>
+        <w:lastRenderedPageBreak/>
         <w:t>Challenges</w:t>
       </w:r>
     </w:p>
@@ -2339,7 +2469,6 @@
                 <w:sz w:val="22"/>
                 <w:szCs w:val="22"/>
               </w:rPr>
-              <w:lastRenderedPageBreak/>
               <w:t>Inconsistent JSON formatting</w:t>
             </w:r>
           </w:p>
@@ -2457,31 +2586,28 @@
     </w:tbl>
     <w:p>
       <w:pPr>
-        <w:rPr>
-          <w:sz w:val="22"/>
-          <w:szCs w:val="22"/>
-        </w:rPr>
-      </w:pPr>
-      <w:bookmarkStart w:id="17" w:name="response-processing"/>
-      <w:bookmarkEnd w:id="16"/>
-    </w:p>
-    <w:p>
-      <w:pPr>
         <w:pStyle w:val="Heading2"/>
         <w:rPr>
           <w:sz w:val="28"/>
           <w:szCs w:val="28"/>
         </w:rPr>
       </w:pPr>
-      <w:bookmarkStart w:id="18" w:name="user-interface-design-and-integration"/>
+      <w:bookmarkStart w:id="17" w:name="user-interface-design-and-integration"/>
       <w:bookmarkEnd w:id="13"/>
-      <w:bookmarkEnd w:id="17"/>
+      <w:bookmarkEnd w:id="16"/>
       <w:r>
         <w:rPr>
           <w:sz w:val="28"/>
           <w:szCs w:val="28"/>
         </w:rPr>
-        <w:t>5. User Interface Design and Integration</w:t>
+        <w:t>3</w:t>
+      </w:r>
+      <w:r>
+        <w:rPr>
+          <w:sz w:val="28"/>
+          <w:szCs w:val="28"/>
+        </w:rPr>
+        <w:t>. User Interface Design and Integration</w:t>
       </w:r>
     </w:p>
     <w:p>
@@ -2492,7 +2618,7 @@
           <w:szCs w:val="24"/>
         </w:rPr>
       </w:pPr>
-      <w:bookmarkStart w:id="19" w:name="design-principles"/>
+      <w:bookmarkStart w:id="18" w:name="design-principles"/>
       <w:r>
         <w:rPr>
           <w:sz w:val="24"/>
@@ -2596,8 +2722,8 @@
           <w:szCs w:val="24"/>
         </w:rPr>
       </w:pPr>
-      <w:bookmarkStart w:id="20" w:name="key-components"/>
-      <w:bookmarkEnd w:id="19"/>
+      <w:bookmarkStart w:id="19" w:name="key-components"/>
+      <w:bookmarkEnd w:id="18"/>
       <w:r>
         <w:rPr>
           <w:sz w:val="24"/>
@@ -3057,23 +3183,14 @@
     </w:tbl>
     <w:p>
       <w:pPr>
-        <w:pStyle w:val="Heading3"/>
-        <w:rPr>
-          <w:sz w:val="24"/>
-          <w:szCs w:val="24"/>
-        </w:rPr>
-      </w:pPr>
-      <w:bookmarkStart w:id="21" w:name="frontend-backend-integration"/>
-      <w:bookmarkEnd w:id="20"/>
-    </w:p>
-    <w:p>
-      <w:pPr>
         <w:pStyle w:val="BodyText"/>
         <w:rPr>
           <w:sz w:val="22"/>
           <w:szCs w:val="22"/>
         </w:rPr>
       </w:pPr>
+      <w:bookmarkStart w:id="20" w:name="frontend-backend-integration"/>
+      <w:bookmarkEnd w:id="19"/>
       <w:r>
         <w:rPr>
           <w:sz w:val="22"/>
@@ -3214,7 +3331,21 @@
           <w:sz w:val="22"/>
           <w:szCs w:val="22"/>
         </w:rPr>
-        <w:t xml:space="preserve"> streak display (number of sequential days studied, time chart for time spent, tec.)</w:t>
+        <w:t xml:space="preserve"> streak display (number of sequential days studied, time chart for time spent, </w:t>
+      </w:r>
+      <w:r>
+        <w:rPr>
+          <w:sz w:val="22"/>
+          <w:szCs w:val="22"/>
+        </w:rPr>
+        <w:t>etc</w:t>
+      </w:r>
+      <w:r>
+        <w:rPr>
+          <w:sz w:val="22"/>
+          <w:szCs w:val="22"/>
+        </w:rPr>
+        <w:t>.)</w:t>
       </w:r>
     </w:p>
     <w:p>
@@ -3301,8 +3432,8 @@
           <w:szCs w:val="22"/>
         </w:rPr>
       </w:pPr>
-      <w:bookmarkStart w:id="22" w:name="uiintegration-challenges"/>
-      <w:bookmarkEnd w:id="21"/>
+      <w:bookmarkStart w:id="21" w:name="uiintegration-challenges"/>
+      <w:bookmarkEnd w:id="20"/>
     </w:p>
     <w:p>
       <w:pPr>
@@ -3312,15 +3443,22 @@
           <w:szCs w:val="28"/>
         </w:rPr>
       </w:pPr>
-      <w:bookmarkStart w:id="23" w:name="testing-and-refinement"/>
-      <w:bookmarkEnd w:id="18"/>
-      <w:bookmarkEnd w:id="22"/>
+      <w:bookmarkStart w:id="22" w:name="testing-and-refinement"/>
+      <w:bookmarkEnd w:id="17"/>
+      <w:bookmarkEnd w:id="21"/>
       <w:r>
         <w:rPr>
           <w:sz w:val="28"/>
           <w:szCs w:val="28"/>
         </w:rPr>
-        <w:t>6. Testing and Refinement</w:t>
+        <w:t>4</w:t>
+      </w:r>
+      <w:r>
+        <w:rPr>
+          <w:sz w:val="28"/>
+          <w:szCs w:val="28"/>
+        </w:rPr>
+        <w:t>. Testing and Refinement</w:t>
       </w:r>
     </w:p>
     <w:p>
@@ -3331,7 +3469,7 @@
           <w:szCs w:val="24"/>
         </w:rPr>
       </w:pPr>
-      <w:bookmarkStart w:id="24" w:name="testing-methodology"/>
+      <w:bookmarkStart w:id="23" w:name="testing-methodology"/>
       <w:r>
         <w:rPr>
           <w:sz w:val="24"/>
@@ -3424,17 +3562,8 @@
         </w:rPr>
         <w:t>. Overall WCAG Compliance after testing and refinement was ~85%.</w:t>
       </w:r>
-    </w:p>
-    <w:p>
-      <w:pPr>
-        <w:pStyle w:val="Heading3"/>
-        <w:rPr>
-          <w:sz w:val="24"/>
-          <w:szCs w:val="24"/>
-        </w:rPr>
-      </w:pPr>
-      <w:bookmarkStart w:id="25" w:name="key-findings-and-fixes"/>
-      <w:bookmarkEnd w:id="24"/>
+      <w:bookmarkStart w:id="24" w:name="key-findings-and-fixes"/>
+      <w:bookmarkEnd w:id="23"/>
     </w:p>
     <w:p>
       <w:pPr>
@@ -3471,7 +3600,7 @@
         </w:trPr>
         <w:tc>
           <w:tcPr>
-            <w:tcW w:w="2772" w:type="dxa"/>
+            <w:tcW w:w="3855" w:type="dxa"/>
           </w:tcPr>
           <w:p>
             <w:pPr>
@@ -3492,7 +3621,7 @@
         </w:tc>
         <w:tc>
           <w:tcPr>
-            <w:tcW w:w="1782" w:type="dxa"/>
+            <w:tcW w:w="2479" w:type="dxa"/>
           </w:tcPr>
           <w:p>
             <w:pPr>
@@ -3513,7 +3642,7 @@
         </w:tc>
         <w:tc>
           <w:tcPr>
-            <w:tcW w:w="3366" w:type="dxa"/>
+            <w:tcW w:w="4682" w:type="dxa"/>
           </w:tcPr>
           <w:p>
             <w:pPr>
@@ -3536,7 +3665,7 @@
       <w:tr>
         <w:tc>
           <w:tcPr>
-            <w:tcW w:w="2772" w:type="dxa"/>
+            <w:tcW w:w="3855" w:type="dxa"/>
           </w:tcPr>
           <w:p>
             <w:pPr>
@@ -3557,7 +3686,7 @@
         </w:tc>
         <w:tc>
           <w:tcPr>
-            <w:tcW w:w="1782" w:type="dxa"/>
+            <w:tcW w:w="2479" w:type="dxa"/>
           </w:tcPr>
           <w:p>
             <w:pPr>
@@ -3578,7 +3707,7 @@
         </w:tc>
         <w:tc>
           <w:tcPr>
-            <w:tcW w:w="3366" w:type="dxa"/>
+            <w:tcW w:w="4682" w:type="dxa"/>
           </w:tcPr>
           <w:p>
             <w:pPr>
@@ -3601,7 +3730,7 @@
       <w:tr>
         <w:tc>
           <w:tcPr>
-            <w:tcW w:w="2772" w:type="dxa"/>
+            <w:tcW w:w="3855" w:type="dxa"/>
           </w:tcPr>
           <w:p>
             <w:pPr>
@@ -3622,7 +3751,7 @@
         </w:tc>
         <w:tc>
           <w:tcPr>
-            <w:tcW w:w="1782" w:type="dxa"/>
+            <w:tcW w:w="2479" w:type="dxa"/>
           </w:tcPr>
           <w:p>
             <w:pPr>
@@ -3643,7 +3772,7 @@
         </w:tc>
         <w:tc>
           <w:tcPr>
-            <w:tcW w:w="3366" w:type="dxa"/>
+            <w:tcW w:w="4682" w:type="dxa"/>
           </w:tcPr>
           <w:p>
             <w:pPr>
@@ -3666,7 +3795,7 @@
       <w:tr>
         <w:tc>
           <w:tcPr>
-            <w:tcW w:w="2772" w:type="dxa"/>
+            <w:tcW w:w="3855" w:type="dxa"/>
           </w:tcPr>
           <w:p>
             <w:pPr>
@@ -3687,7 +3816,7 @@
         </w:tc>
         <w:tc>
           <w:tcPr>
-            <w:tcW w:w="1782" w:type="dxa"/>
+            <w:tcW w:w="2479" w:type="dxa"/>
           </w:tcPr>
           <w:p>
             <w:pPr>
@@ -3722,7 +3851,7 @@
         </w:tc>
         <w:tc>
           <w:tcPr>
-            <w:tcW w:w="3366" w:type="dxa"/>
+            <w:tcW w:w="4682" w:type="dxa"/>
           </w:tcPr>
           <w:p>
             <w:pPr>
@@ -3790,7 +3919,7 @@
       <w:tr>
         <w:tc>
           <w:tcPr>
-            <w:tcW w:w="2772" w:type="dxa"/>
+            <w:tcW w:w="3855" w:type="dxa"/>
           </w:tcPr>
           <w:p>
             <w:pPr>
@@ -3811,7 +3940,7 @@
         </w:tc>
         <w:tc>
           <w:tcPr>
-            <w:tcW w:w="1782" w:type="dxa"/>
+            <w:tcW w:w="2479" w:type="dxa"/>
           </w:tcPr>
           <w:p>
             <w:pPr>
@@ -3832,7 +3961,7 @@
         </w:tc>
         <w:tc>
           <w:tcPr>
-            <w:tcW w:w="3366" w:type="dxa"/>
+            <w:tcW w:w="4682" w:type="dxa"/>
           </w:tcPr>
           <w:p>
             <w:pPr>
@@ -3870,7 +3999,7 @@
       <w:tr>
         <w:tc>
           <w:tcPr>
-            <w:tcW w:w="2772" w:type="dxa"/>
+            <w:tcW w:w="3855" w:type="dxa"/>
           </w:tcPr>
           <w:p>
             <w:pPr>
@@ -3891,7 +4020,7 @@
         </w:tc>
         <w:tc>
           <w:tcPr>
-            <w:tcW w:w="1782" w:type="dxa"/>
+            <w:tcW w:w="2479" w:type="dxa"/>
           </w:tcPr>
           <w:p>
             <w:pPr>
@@ -3912,7 +4041,7 @@
         </w:tc>
         <w:tc>
           <w:tcPr>
-            <w:tcW w:w="3366" w:type="dxa"/>
+            <w:tcW w:w="4682" w:type="dxa"/>
           </w:tcPr>
           <w:p>
             <w:pPr>
@@ -3950,7 +4079,7 @@
       <w:tr>
         <w:tc>
           <w:tcPr>
-            <w:tcW w:w="2772" w:type="dxa"/>
+            <w:tcW w:w="3855" w:type="dxa"/>
           </w:tcPr>
           <w:p>
             <w:pPr>
@@ -3971,7 +4100,7 @@
         </w:tc>
         <w:tc>
           <w:tcPr>
-            <w:tcW w:w="1782" w:type="dxa"/>
+            <w:tcW w:w="2479" w:type="dxa"/>
           </w:tcPr>
           <w:p>
             <w:pPr>
@@ -3992,7 +4121,7 @@
         </w:tc>
         <w:tc>
           <w:tcPr>
-            <w:tcW w:w="3366" w:type="dxa"/>
+            <w:tcW w:w="4682" w:type="dxa"/>
           </w:tcPr>
           <w:p>
             <w:pPr>
@@ -4020,8 +4149,34 @@
           <w:szCs w:val="22"/>
         </w:rPr>
       </w:pPr>
-      <w:bookmarkStart w:id="26" w:name="accessibility-compliance"/>
-      <w:bookmarkEnd w:id="25"/>
+      <w:bookmarkStart w:id="25" w:name="accessibility-compliance"/>
+      <w:bookmarkEnd w:id="24"/>
+      <w:r>
+        <w:rPr>
+          <w:rStyle w:val="Strong"/>
+        </w:rPr>
+        <w:lastRenderedPageBreak/>
+        <w:t>Remaining Issues</w:t>
+      </w:r>
+      <w:r>
+        <w:rPr>
+          <w:rStyle w:val="Strong"/>
+        </w:rPr>
+        <w:t xml:space="preserve"> -</w:t>
+      </w:r>
+      <w:r>
+        <w:t xml:space="preserve"> Focus trap in modals was attempted using </w:t>
+      </w:r>
+      <w:r>
+        <w:rPr>
+          <w:rStyle w:val="HTMLCode"/>
+          <w:rFonts w:eastAsiaTheme="minorEastAsia"/>
+        </w:rPr>
+        <w:t>focus-trap-react</w:t>
+      </w:r>
+      <w:r>
+        <w:t xml:space="preserve"> but caused breaking behavior and was reverted. Medium-priority WCAG fixes (aria-live regions, skip-to-content link, chart text alternatives) are documented as future work.</w:t>
+      </w:r>
     </w:p>
     <w:p>
       <w:pPr>
@@ -4031,16 +4186,22 @@
           <w:szCs w:val="28"/>
         </w:rPr>
       </w:pPr>
-      <w:bookmarkStart w:id="27" w:name="conclusions"/>
-      <w:bookmarkEnd w:id="23"/>
-      <w:bookmarkEnd w:id="26"/>
+      <w:bookmarkStart w:id="26" w:name="conclusions"/>
+      <w:bookmarkEnd w:id="22"/>
+      <w:bookmarkEnd w:id="25"/>
       <w:r>
         <w:rPr>
           <w:sz w:val="28"/>
           <w:szCs w:val="28"/>
         </w:rPr>
-        <w:lastRenderedPageBreak/>
-        <w:t>7. Conclusions</w:t>
+        <w:t>5</w:t>
+      </w:r>
+      <w:r>
+        <w:rPr>
+          <w:sz w:val="28"/>
+          <w:szCs w:val="28"/>
+        </w:rPr>
+        <w:t>. Conclusions</w:t>
       </w:r>
     </w:p>
     <w:p>
@@ -4183,7 +4344,7 @@
           <w:szCs w:val="24"/>
         </w:rPr>
       </w:pPr>
-      <w:bookmarkStart w:id="28" w:name="technical-insights"/>
+      <w:bookmarkStart w:id="27" w:name="technical-insights"/>
       <w:r>
         <w:rPr>
           <w:sz w:val="24"/>
@@ -4197,7 +4358,7 @@
         <w:pStyle w:val="Compact"/>
         <w:numPr>
           <w:ilvl w:val="0"/>
-          <w:numId w:val="6"/>
+          <w:numId w:val="13"/>
         </w:numPr>
         <w:rPr>
           <w:sz w:val="22"/>
@@ -4226,7 +4387,7 @@
         <w:pStyle w:val="Compact"/>
         <w:numPr>
           <w:ilvl w:val="0"/>
-          <w:numId w:val="6"/>
+          <w:numId w:val="13"/>
         </w:numPr>
         <w:rPr>
           <w:sz w:val="22"/>
@@ -4255,7 +4416,7 @@
         <w:pStyle w:val="Compact"/>
         <w:numPr>
           <w:ilvl w:val="0"/>
-          <w:numId w:val="6"/>
+          <w:numId w:val="13"/>
         </w:numPr>
         <w:rPr>
           <w:sz w:val="22"/>
@@ -4287,8 +4448,8 @@
           <w:szCs w:val="24"/>
         </w:rPr>
       </w:pPr>
-      <w:bookmarkStart w:id="29" w:name="limitations"/>
-      <w:bookmarkEnd w:id="28"/>
+      <w:bookmarkStart w:id="28" w:name="limitations"/>
+      <w:bookmarkEnd w:id="27"/>
       <w:r>
         <w:rPr>
           <w:sz w:val="24"/>
@@ -4390,7 +4551,7 @@
           <w:sz w:val="22"/>
           <w:szCs w:val="22"/>
         </w:rPr>
-        <w:pict w14:anchorId="7D0DA467">
+        <w:pict w14:anchorId="52F7281C">
           <v:rect id="_x0000_i1025" alt="" style="width:468pt;height:.05pt;mso-width-percent:0;mso-height-percent:0;mso-width-percent:0;mso-height-percent:0" o:hralign="center" o:hrstd="t" o:hr="t"/>
         </w:pict>
       </w:r>
@@ -4403,15 +4564,22 @@
           <w:szCs w:val="28"/>
         </w:rPr>
       </w:pPr>
-      <w:bookmarkStart w:id="30" w:name="future-work"/>
-      <w:bookmarkEnd w:id="27"/>
-      <w:bookmarkEnd w:id="29"/>
+      <w:bookmarkStart w:id="29" w:name="future-work"/>
+      <w:bookmarkEnd w:id="26"/>
+      <w:bookmarkEnd w:id="28"/>
       <w:r>
         <w:rPr>
           <w:sz w:val="28"/>
           <w:szCs w:val="28"/>
         </w:rPr>
-        <w:t>8. Future Work</w:t>
+        <w:t>6</w:t>
+      </w:r>
+      <w:r>
+        <w:rPr>
+          <w:sz w:val="28"/>
+          <w:szCs w:val="28"/>
+        </w:rPr>
+        <w:t>. Future Work</w:t>
       </w:r>
     </w:p>
     <w:p>
@@ -4422,7 +4590,7 @@
           <w:szCs w:val="24"/>
         </w:rPr>
       </w:pPr>
-      <w:bookmarkStart w:id="31" w:name="short-term-improvements"/>
+      <w:bookmarkStart w:id="30" w:name="short-term-improvements"/>
       <w:r>
         <w:rPr>
           <w:sz w:val="24"/>
@@ -4499,8 +4667,8 @@
           <w:szCs w:val="24"/>
         </w:rPr>
       </w:pPr>
-      <w:bookmarkStart w:id="32" w:name="feature-enhancements"/>
-      <w:bookmarkEnd w:id="31"/>
+      <w:bookmarkStart w:id="31" w:name="feature-enhancements"/>
+      <w:bookmarkEnd w:id="30"/>
       <w:r>
         <w:rPr>
           <w:sz w:val="24"/>
@@ -4557,8 +4725,8 @@
           <w:szCs w:val="24"/>
         </w:rPr>
       </w:pPr>
-      <w:bookmarkStart w:id="33" w:name="scalability-considerations"/>
-      <w:bookmarkEnd w:id="32"/>
+      <w:bookmarkStart w:id="32" w:name="scalability-considerations"/>
+      <w:bookmarkEnd w:id="31"/>
       <w:r>
         <w:rPr>
           <w:sz w:val="24"/>
@@ -4635,8 +4803,8 @@
           <w:szCs w:val="24"/>
         </w:rPr>
       </w:pPr>
-      <w:bookmarkStart w:id="34" w:name="research-directions"/>
-      <w:bookmarkEnd w:id="33"/>
+      <w:bookmarkStart w:id="33" w:name="research-directions"/>
+      <w:bookmarkEnd w:id="32"/>
       <w:r>
         <w:rPr>
           <w:sz w:val="24"/>
@@ -4705,8 +4873,8 @@
         <w:t>Learning analytics to identify struggling concepts</w:t>
       </w:r>
       <w:bookmarkEnd w:id="0"/>
-      <w:bookmarkEnd w:id="30"/>
-      <w:bookmarkEnd w:id="34"/>
+      <w:bookmarkEnd w:id="29"/>
+      <w:bookmarkEnd w:id="33"/>
     </w:p>
     <w:sectPr>
       <w:footnotePr>
@@ -4905,6 +5073,95 @@
     </w:lvl>
   </w:abstractNum>
   <w:abstractNum w:abstractNumId="2" w15:restartNumberingAfterBreak="0">
+    <w:nsid w:val="005B46DF"/>
+    <w:multiLevelType w:val="multilevel"/>
+    <w:tmpl w:val="5B96FF06"/>
+    <w:lvl w:ilvl="0">
+      <w:start w:val="1"/>
+      <w:numFmt w:val="bullet"/>
+      <w:lvlText w:val=""/>
+      <w:lvlJc w:val="left"/>
+      <w:pPr>
+        <w:ind w:left="720" w:hanging="360"/>
+      </w:pPr>
+      <w:rPr>
+        <w:rFonts w:ascii="Symbol" w:hAnsi="Symbol" w:hint="default"/>
+      </w:rPr>
+    </w:lvl>
+    <w:lvl w:ilvl="1">
+      <w:start w:val="1"/>
+      <w:numFmt w:val="decimal"/>
+      <w:lvlText w:val="%2."/>
+      <w:lvlJc w:val="left"/>
+      <w:pPr>
+        <w:ind w:left="1440" w:hanging="360"/>
+      </w:pPr>
+    </w:lvl>
+    <w:lvl w:ilvl="2">
+      <w:start w:val="1"/>
+      <w:numFmt w:val="decimal"/>
+      <w:lvlText w:val="%3."/>
+      <w:lvlJc w:val="left"/>
+      <w:pPr>
+        <w:ind w:left="2160" w:hanging="360"/>
+      </w:pPr>
+    </w:lvl>
+    <w:lvl w:ilvl="3">
+      <w:start w:val="1"/>
+      <w:numFmt w:val="decimal"/>
+      <w:lvlText w:val="%4."/>
+      <w:lvlJc w:val="left"/>
+      <w:pPr>
+        <w:ind w:left="2880" w:hanging="360"/>
+      </w:pPr>
+    </w:lvl>
+    <w:lvl w:ilvl="4">
+      <w:start w:val="1"/>
+      <w:numFmt w:val="decimal"/>
+      <w:lvlText w:val="%5."/>
+      <w:lvlJc w:val="left"/>
+      <w:pPr>
+        <w:ind w:left="3600" w:hanging="360"/>
+      </w:pPr>
+    </w:lvl>
+    <w:lvl w:ilvl="5">
+      <w:start w:val="1"/>
+      <w:numFmt w:val="decimal"/>
+      <w:lvlText w:val="%6."/>
+      <w:lvlJc w:val="left"/>
+      <w:pPr>
+        <w:ind w:left="4320" w:hanging="360"/>
+      </w:pPr>
+    </w:lvl>
+    <w:lvl w:ilvl="6">
+      <w:start w:val="1"/>
+      <w:numFmt w:val="decimal"/>
+      <w:lvlText w:val="%7."/>
+      <w:lvlJc w:val="left"/>
+      <w:pPr>
+        <w:ind w:left="5040" w:hanging="360"/>
+      </w:pPr>
+    </w:lvl>
+    <w:lvl w:ilvl="7">
+      <w:start w:val="1"/>
+      <w:numFmt w:val="decimal"/>
+      <w:lvlText w:val="%8."/>
+      <w:lvlJc w:val="left"/>
+      <w:pPr>
+        <w:ind w:left="5760" w:hanging="360"/>
+      </w:pPr>
+    </w:lvl>
+    <w:lvl w:ilvl="8">
+      <w:start w:val="1"/>
+      <w:numFmt w:val="decimal"/>
+      <w:lvlText w:val="%9."/>
+      <w:lvlJc w:val="left"/>
+      <w:pPr>
+        <w:ind w:left="6480" w:hanging="360"/>
+      </w:pPr>
+    </w:lvl>
+  </w:abstractNum>
+  <w:abstractNum w:abstractNumId="3" w15:restartNumberingAfterBreak="0">
     <w:nsid w:val="00A99411"/>
     <w:multiLevelType w:val="multilevel"/>
     <w:tmpl w:val="533A62A8"/>
@@ -5000,7 +5257,7 @@
     <w:abstractNumId w:val="1"/>
   </w:num>
   <w:num w:numId="4" w16cid:durableId="594677408">
-    <w:abstractNumId w:val="2"/>
+    <w:abstractNumId w:val="3"/>
     <w:lvlOverride w:ilvl="0">
       <w:startOverride w:val="1"/>
     </w:lvlOverride>
@@ -5033,7 +5290,7 @@
     <w:abstractNumId w:val="1"/>
   </w:num>
   <w:num w:numId="6" w16cid:durableId="1344478999">
-    <w:abstractNumId w:val="2"/>
+    <w:abstractNumId w:val="3"/>
     <w:lvlOverride w:ilvl="0">
       <w:startOverride w:val="1"/>
     </w:lvlOverride>
@@ -5080,6 +5337,9 @@
   <w:num w:numId="12" w16cid:durableId="479618437">
     <w:abstractNumId w:val="1"/>
   </w:num>
+  <w:num w:numId="13" w16cid:durableId="291403424">
+    <w:abstractNumId w:val="2"/>
+  </w:num>
 </w:numbering>
 </file>
 
@@ -5101,6 +5361,8 @@
     </w:pPrDefault>
   </w:docDefaults>
   <w:latentStyles w:defLockedState="0" w:defUIPriority="0" w:defSemiHidden="0" w:defUnhideWhenUsed="0" w:defQFormat="0" w:count="376">
+    <w:lsdException w:name="Strong" w:uiPriority="22" w:qFormat="1"/>
+    <w:lsdException w:name="HTML Code" w:uiPriority="99"/>
     <w:lsdException w:name="Normal Table" w:semiHidden="1" w:unhideWhenUsed="1"/>
     <w:lsdException w:name="Table Simple 1" w:semiHidden="1" w:unhideWhenUsed="1"/>
     <w:lsdException w:name="Table Simple 2" w:semiHidden="1" w:unhideWhenUsed="1"/>
@@ -5375,7 +5637,6 @@
     <w:next w:val="BodyText"/>
     <w:link w:val="Heading2Char"/>
     <w:uiPriority w:val="9"/>
-    <w:semiHidden/>
     <w:unhideWhenUsed/>
     <w:qFormat/>
     <w:rsid w:val="00A10FD9"/>
@@ -5744,7 +6005,6 @@
     <w:basedOn w:val="DefaultParagraphFont"/>
     <w:link w:val="Heading2"/>
     <w:uiPriority w:val="9"/>
-    <w:semiHidden/>
     <w:rsid w:val="00A10FD9"/>
     <w:rPr>
       <w:rFonts w:asciiTheme="majorHAnsi" w:eastAsiaTheme="majorEastAsia" w:hAnsiTheme="majorHAnsi" w:cstheme="majorBidi"/>
@@ -6309,6 +6569,29 @@
     <w:rPr>
       <w:color w:val="605E5C"/>
       <w:shd w:val="clear" w:color="auto" w:fill="E1DFDD"/>
+    </w:rPr>
+  </w:style>
+  <w:style w:type="character" w:styleId="Strong">
+    <w:name w:val="Strong"/>
+    <w:basedOn w:val="DefaultParagraphFont"/>
+    <w:uiPriority w:val="22"/>
+    <w:qFormat/>
+    <w:rsid w:val="007423FA"/>
+    <w:rPr>
+      <w:b/>
+      <w:bCs/>
+    </w:rPr>
+  </w:style>
+  <w:style w:type="character" w:styleId="HTMLCode">
+    <w:name w:val="HTML Code"/>
+    <w:basedOn w:val="DefaultParagraphFont"/>
+    <w:uiPriority w:val="99"/>
+    <w:unhideWhenUsed/>
+    <w:rsid w:val="007423FA"/>
+    <w:rPr>
+      <w:rFonts w:ascii="Courier New" w:eastAsia="Times New Roman" w:hAnsi="Courier New" w:cs="Courier New"/>
+      <w:sz w:val="20"/>
+      <w:szCs w:val="20"/>
     </w:rPr>
   </w:style>
 </w:styles>

</xml_diff>

<commit_message>
Docs: Update project final report docx
</commit_message>
<xml_diff>
--- a/docs/project-final-report.docx
+++ b/docs/project-final-report.docx
@@ -164,7 +164,7 @@
           <w:sz w:val="22"/>
           <w:szCs w:val="22"/>
         </w:rPr>
-        <w:pict w14:anchorId="5557CA7E">
+        <w:pict w14:anchorId="2B33F8A2">
           <v:rect id="_x0000_i1027" alt="" style="width:468pt;height:.05pt;mso-width-percent:0;mso-height-percent:0;mso-width-percent:0;mso-height-percent:0" o:hralign="center" o:hrstd="t" o:hr="t"/>
         </w:pict>
       </w:r>
@@ -646,7 +646,7 @@
           <w:sz w:val="22"/>
           <w:szCs w:val="22"/>
         </w:rPr>
-        <w:pict w14:anchorId="7EEC1363">
+        <w:pict w14:anchorId="6953BD1A">
           <v:rect id="_x0000_i1026" alt="" style="width:468pt;height:.05pt;mso-width-percent:0;mso-height-percent:0;mso-width-percent:0;mso-height-percent:0" o:hralign="center" o:hrstd="t" o:hr="t"/>
         </w:pict>
       </w:r>
@@ -1799,21 +1799,7 @@
           <w:sz w:val="22"/>
           <w:szCs w:val="22"/>
         </w:rPr>
-        <w:t>For</w:t>
-      </w:r>
-      <w:r>
-        <w:rPr>
-          <w:sz w:val="22"/>
-          <w:szCs w:val="22"/>
-        </w:rPr>
-        <w:t xml:space="preserve"> processing incoming data in </w:t>
-      </w:r>
-      <w:r>
-        <w:rPr>
-          <w:sz w:val="22"/>
-          <w:szCs w:val="22"/>
-        </w:rPr>
-        <w:t>uploaded documents</w:t>
+        <w:t>For processing incoming data in uploaded documents</w:t>
       </w:r>
       <w:r>
         <w:rPr>
@@ -3560,7 +3546,21 @@
           <w:sz w:val="22"/>
           <w:szCs w:val="22"/>
         </w:rPr>
-        <w:t>. Overall WCAG Compliance after testing and refinement was ~85%.</w:t>
+        <w:t>. Overall WCAG Compliance after testing and refinement was ~</w:t>
+      </w:r>
+      <w:r>
+        <w:rPr>
+          <w:sz w:val="22"/>
+          <w:szCs w:val="22"/>
+        </w:rPr>
+        <w:t>92</w:t>
+      </w:r>
+      <w:r>
+        <w:rPr>
+          <w:sz w:val="22"/>
+          <w:szCs w:val="22"/>
+        </w:rPr>
+        <w:t>%.</w:t>
       </w:r>
       <w:bookmarkStart w:id="24" w:name="key-findings-and-fixes"/>
       <w:bookmarkEnd w:id="23"/>
@@ -4156,13 +4156,7 @@
           <w:rStyle w:val="Strong"/>
         </w:rPr>
         <w:lastRenderedPageBreak/>
-        <w:t>Remaining Issues</w:t>
-      </w:r>
-      <w:r>
-        <w:rPr>
-          <w:rStyle w:val="Strong"/>
-        </w:rPr>
-        <w:t xml:space="preserve"> -</w:t>
+        <w:t>Remaining Issues -</w:t>
       </w:r>
       <w:r>
         <w:t xml:space="preserve"> Focus trap in modals was attempted using </w:t>
@@ -4175,7 +4169,13 @@
         <w:t>focus-trap-react</w:t>
       </w:r>
       <w:r>
-        <w:t xml:space="preserve"> but caused breaking behavior and was reverted. Medium-priority WCAG fixes (aria-live regions, skip-to-content link, chart text alternatives) are documented as future work.</w:t>
+        <w:t xml:space="preserve"> but caused breaking behavior and was reverted. Medium-priority WCAG fixes (aria-live regions, skip-to-content link) </w:t>
+      </w:r>
+      <w:r>
+        <w:t>were completed</w:t>
+      </w:r>
+      <w:r>
+        <w:t>.</w:t>
       </w:r>
     </w:p>
     <w:p>
@@ -4297,7 +4297,16 @@
           <w:sz w:val="22"/>
           <w:szCs w:val="22"/>
         </w:rPr>
-        <w:t>85% WCAG 2.1 Level AA compliance</w:t>
+        <w:t>92</w:t>
+      </w:r>
+      <w:r>
+        <w:rPr>
+          <w:b/>
+          <w:bCs/>
+          <w:sz w:val="22"/>
+          <w:szCs w:val="22"/>
+        </w:rPr>
+        <w:t>% WCAG 2.1 Level AA compliance</w:t>
       </w:r>
       <w:r>
         <w:rPr>
@@ -4551,7 +4560,7 @@
           <w:sz w:val="22"/>
           <w:szCs w:val="22"/>
         </w:rPr>
-        <w:pict w14:anchorId="52F7281C">
+        <w:pict w14:anchorId="3F6496C4">
           <v:rect id="_x0000_i1025" alt="" style="width:468pt;height:.05pt;mso-width-percent:0;mso-height-percent:0;mso-width-percent:0;mso-height-percent:0" o:hralign="center" o:hrstd="t" o:hr="t"/>
         </w:pict>
       </w:r>

</xml_diff>

<commit_message>
docs: update project final report
</commit_message>
<xml_diff>
--- a/docs/project-final-report.docx
+++ b/docs/project-final-report.docx
@@ -86,57 +86,68 @@
       <w:pPr>
         <w:pStyle w:val="Heading3"/>
         <w:rPr>
-          <w:sz w:val="24"/>
-          <w:szCs w:val="24"/>
+          <w:sz w:val="20"/>
+          <w:szCs w:val="20"/>
         </w:rPr>
       </w:pPr>
       <w:bookmarkStart w:id="2" w:name="Xcf715b2b1d710222159d56a569c9d7491c3fb2d"/>
       <w:r>
         <w:rPr>
-          <w:sz w:val="24"/>
-          <w:szCs w:val="24"/>
-        </w:rPr>
-        <w:t>Application</w:t>
-      </w:r>
-      <w:r>
-        <w:rPr>
-          <w:sz w:val="24"/>
-          <w:szCs w:val="24"/>
-        </w:rPr>
-        <w:t xml:space="preserve"> online at: </w:t>
+          <w:sz w:val="20"/>
+          <w:szCs w:val="20"/>
+        </w:rPr>
+        <w:t xml:space="preserve">Application online at: </w:t>
       </w:r>
       <w:hyperlink r:id="rId5" w:history="1">
         <w:r>
           <w:rPr>
             <w:rStyle w:val="Hyperlink"/>
-            <w:sz w:val="24"/>
-            <w:szCs w:val="24"/>
+            <w:sz w:val="20"/>
+            <w:szCs w:val="20"/>
           </w:rPr>
           <w:t>https://studyai-frontend-9zny.onrender.com/</w:t>
         </w:r>
       </w:hyperlink>
       <w:r>
         <w:rPr>
-          <w:sz w:val="24"/>
-          <w:szCs w:val="24"/>
+          <w:sz w:val="20"/>
+          <w:szCs w:val="20"/>
         </w:rPr>
         <w:t xml:space="preserve"> </w:t>
       </w:r>
+      <w:r>
+        <w:rPr>
+          <w:sz w:val="20"/>
+          <w:szCs w:val="20"/>
+        </w:rPr>
+        <w:t xml:space="preserve">   </w:t>
+      </w:r>
+      <w:r>
+        <w:rPr>
+          <w:b/>
+          <w:bCs/>
+          <w:i/>
+          <w:iCs/>
+          <w:sz w:val="20"/>
+          <w:szCs w:val="20"/>
+        </w:rPr>
+        <w:t>user: demo, password: demo8740!</w:t>
+      </w:r>
     </w:p>
     <w:p>
       <w:pPr>
         <w:pStyle w:val="Heading3"/>
         <w:rPr>
-          <w:sz w:val="24"/>
-          <w:szCs w:val="24"/>
+          <w:sz w:val="20"/>
+          <w:szCs w:val="20"/>
         </w:rPr>
       </w:pPr>
       <w:bookmarkStart w:id="3" w:name="X6d5540c1e4303235061d015e5d126a4c9ee792b"/>
       <w:bookmarkEnd w:id="2"/>
       <w:r>
         <w:rPr>
-          <w:sz w:val="24"/>
-          <w:szCs w:val="24"/>
+          <w:sz w:val="20"/>
+          <w:szCs w:val="20"/>
         </w:rPr>
         <w:t xml:space="preserve">Project code available at: </w:t>
       </w:r>
@@ -144,8 +155,8 @@
         <w:r>
           <w:rPr>
             <w:rStyle w:val="Hyperlink"/>
-            <w:sz w:val="24"/>
-            <w:szCs w:val="24"/>
+            <w:sz w:val="20"/>
+            <w:szCs w:val="20"/>
           </w:rPr>
           <w:t>https://github.com/chriswil/cpsc8740-final/</w:t>
         </w:r>
@@ -164,7 +175,7 @@
           <w:sz w:val="22"/>
           <w:szCs w:val="22"/>
         </w:rPr>
-        <w:pict w14:anchorId="2B33F8A2">
+        <w:pict w14:anchorId="04AF17AD">
           <v:rect id="_x0000_i1027" alt="" style="width:468pt;height:.05pt;mso-width-percent:0;mso-height-percent:0;mso-width-percent:0;mso-height-percent:0" o:hralign="center" o:hrstd="t" o:hr="t"/>
         </w:pict>
       </w:r>
@@ -646,7 +657,7 @@
           <w:sz w:val="22"/>
           <w:szCs w:val="22"/>
         </w:rPr>
-        <w:pict w14:anchorId="6953BD1A">
+        <w:pict w14:anchorId="48D13C67">
           <v:rect id="_x0000_i1026" alt="" style="width:468pt;height:.05pt;mso-width-percent:0;mso-height-percent:0;mso-width-percent:0;mso-height-percent:0" o:hralign="center" o:hrstd="t" o:hr="t"/>
         </w:pict>
       </w:r>
@@ -4560,7 +4571,7 @@
           <w:sz w:val="22"/>
           <w:szCs w:val="22"/>
         </w:rPr>
-        <w:pict w14:anchorId="3F6496C4">
+        <w:pict w14:anchorId="3BD019FA">
           <v:rect id="_x0000_i1025" alt="" style="width:468pt;height:.05pt;mso-width-percent:0;mso-height-percent:0;mso-width-percent:0;mso-height-percent:0" o:hralign="center" o:hrstd="t" o:hr="t"/>
         </w:pict>
       </w:r>

</xml_diff>